<commit_message>
minor changes and pdf version added
</commit_message>
<xml_diff>
--- a/Documentation/Reflective Journals/January2017/Reflective Journal_x13112406_Month5January.docx
+++ b/Documentation/Reflective Journals/January2017/Reflective Journal_x13112406_Month5January.docx
@@ -7,141 +7,147 @@
         <w:pStyle w:val="Title"/>
       </w:pPr>
       <w:r>
-        <w:t>Reflective Journal 4 (December</w:t>
-      </w:r>
-      <w:r>
-        <w:t>)</w:t>
-      </w:r>
-      <w:r>
-        <w:t xml:space="preserve"> </w:t>
-      </w:r>
-    </w:p>
-    <w:p>
-      <w:pPr>
-        <w:rPr>
-          <w:sz w:val="28"/>
-          <w:szCs w:val="28"/>
-        </w:rPr>
-      </w:pPr>
-      <w:r>
-        <w:rPr>
-          <w:b/>
-          <w:sz w:val="28"/>
-          <w:szCs w:val="28"/>
-        </w:rPr>
-        <w:t>Student name:</w:t>
-      </w:r>
-      <w:r>
-        <w:rPr>
-          <w:sz w:val="28"/>
-          <w:szCs w:val="28"/>
-        </w:rPr>
-        <w:t xml:space="preserve"> Navjot Singh Virk</w:t>
-      </w:r>
-      <w:r>
-        <w:rPr>
-          <w:sz w:val="28"/>
-          <w:szCs w:val="28"/>
-        </w:rPr>
-        <w:t>, x13112406</w:t>
-      </w:r>
-    </w:p>
-    <w:p>
-      <w:pPr>
-        <w:rPr>
-          <w:sz w:val="28"/>
-          <w:szCs w:val="28"/>
-        </w:rPr>
-      </w:pPr>
-      <w:r>
-        <w:rPr>
-          <w:b/>
-          <w:sz w:val="28"/>
-          <w:szCs w:val="28"/>
-        </w:rPr>
-        <w:t>Programme:</w:t>
-      </w:r>
-      <w:r>
-        <w:rPr>
-          <w:sz w:val="28"/>
-          <w:szCs w:val="28"/>
-        </w:rPr>
-        <w:t xml:space="preserve"> BSc. </w:t>
-      </w:r>
-      <w:r>
-        <w:rPr>
-          <w:sz w:val="28"/>
-          <w:szCs w:val="28"/>
-        </w:rPr>
-        <w:t>Hon</w:t>
-      </w:r>
-      <w:r>
-        <w:rPr>
-          <w:sz w:val="28"/>
-          <w:szCs w:val="28"/>
-        </w:rPr>
-        <w:t>ou</w:t>
-      </w:r>
-      <w:r>
-        <w:rPr>
-          <w:sz w:val="28"/>
-          <w:szCs w:val="28"/>
-        </w:rPr>
-        <w:t>rs</w:t>
-      </w:r>
-      <w:r>
-        <w:rPr>
-          <w:sz w:val="28"/>
-          <w:szCs w:val="28"/>
-        </w:rPr>
-        <w:t xml:space="preserve"> in Computing (Software Development)</w:t>
-      </w:r>
-    </w:p>
-    <w:p>
-      <w:pPr>
-        <w:rPr>
-          <w:sz w:val="28"/>
-          <w:szCs w:val="28"/>
-        </w:rPr>
-      </w:pPr>
-      <w:r>
-        <w:rPr>
-          <w:b/>
-          <w:sz w:val="28"/>
-          <w:szCs w:val="28"/>
-        </w:rPr>
-        <w:t>Month:</w:t>
-      </w:r>
-      <w:r>
-        <w:rPr>
-          <w:sz w:val="28"/>
-          <w:szCs w:val="28"/>
-        </w:rPr>
-        <w:t xml:space="preserve"> </w:t>
-      </w:r>
-      <w:r>
-        <w:rPr>
-          <w:sz w:val="28"/>
-          <w:szCs w:val="28"/>
-        </w:rPr>
-        <w:t>Jan</w:t>
-      </w:r>
-      <w:r>
-        <w:rPr>
-          <w:sz w:val="28"/>
-          <w:szCs w:val="28"/>
-        </w:rPr>
-        <w:t xml:space="preserve"> </w:t>
-      </w:r>
-      <w:r>
-        <w:rPr>
-          <w:sz w:val="28"/>
-          <w:szCs w:val="28"/>
-        </w:rPr>
-        <w:t>2017</w:t>
+        <w:t>Reflective Journal 5</w:t>
       </w:r>
       <w:bookmarkStart w:id="0" w:name="_GoBack"/>
       <w:bookmarkEnd w:id="0"/>
+      <w:r>
+        <w:t xml:space="preserve"> (</w:t>
+      </w:r>
+      <w:r>
+        <w:t>January</w:t>
+      </w:r>
+      <w:r>
+        <w:t>)</w:t>
+      </w:r>
+      <w:r>
+        <w:t xml:space="preserve"> </w:t>
+      </w:r>
+    </w:p>
+    <w:p>
+      <w:pPr>
+        <w:rPr>
+          <w:sz w:val="28"/>
+          <w:szCs w:val="28"/>
+        </w:rPr>
+      </w:pPr>
+      <w:r>
+        <w:rPr>
+          <w:b/>
+          <w:sz w:val="28"/>
+          <w:szCs w:val="28"/>
+        </w:rPr>
+        <w:t>Student name:</w:t>
+      </w:r>
+      <w:r>
+        <w:rPr>
+          <w:sz w:val="28"/>
+          <w:szCs w:val="28"/>
+        </w:rPr>
+        <w:t xml:space="preserve"> Navjot Singh Virk</w:t>
+      </w:r>
+      <w:r>
+        <w:rPr>
+          <w:sz w:val="28"/>
+          <w:szCs w:val="28"/>
+        </w:rPr>
+        <w:t>, x13112406</w:t>
+      </w:r>
+    </w:p>
+    <w:p>
+      <w:pPr>
+        <w:rPr>
+          <w:sz w:val="28"/>
+          <w:szCs w:val="28"/>
+        </w:rPr>
+      </w:pPr>
+      <w:r>
+        <w:rPr>
+          <w:b/>
+          <w:sz w:val="28"/>
+          <w:szCs w:val="28"/>
+        </w:rPr>
+        <w:t>Programme:</w:t>
+      </w:r>
+      <w:r>
+        <w:rPr>
+          <w:sz w:val="28"/>
+          <w:szCs w:val="28"/>
+        </w:rPr>
+        <w:t xml:space="preserve"> BSc. </w:t>
+      </w:r>
+      <w:r>
+        <w:rPr>
+          <w:sz w:val="28"/>
+          <w:szCs w:val="28"/>
+        </w:rPr>
+        <w:t>Hon</w:t>
+      </w:r>
+      <w:r>
+        <w:rPr>
+          <w:sz w:val="28"/>
+          <w:szCs w:val="28"/>
+        </w:rPr>
+        <w:t>ou</w:t>
+      </w:r>
+      <w:r>
+        <w:rPr>
+          <w:sz w:val="28"/>
+          <w:szCs w:val="28"/>
+        </w:rPr>
+        <w:t>rs</w:t>
+      </w:r>
+      <w:r>
+        <w:rPr>
+          <w:sz w:val="28"/>
+          <w:szCs w:val="28"/>
+        </w:rPr>
+        <w:t xml:space="preserve"> in Computing (Software Development)</w:t>
+      </w:r>
+    </w:p>
+    <w:p>
+      <w:pPr>
+        <w:rPr>
+          <w:sz w:val="28"/>
+          <w:szCs w:val="28"/>
+        </w:rPr>
+      </w:pPr>
+      <w:r>
+        <w:rPr>
+          <w:b/>
+          <w:sz w:val="28"/>
+          <w:szCs w:val="28"/>
+        </w:rPr>
+        <w:t>Month:</w:t>
+      </w:r>
+      <w:r>
+        <w:rPr>
+          <w:sz w:val="28"/>
+          <w:szCs w:val="28"/>
+        </w:rPr>
+        <w:t xml:space="preserve"> </w:t>
+      </w:r>
+      <w:r>
+        <w:rPr>
+          <w:sz w:val="28"/>
+          <w:szCs w:val="28"/>
+        </w:rPr>
+        <w:t>Jan</w:t>
+      </w:r>
+      <w:r>
+        <w:rPr>
+          <w:sz w:val="28"/>
+          <w:szCs w:val="28"/>
+        </w:rPr>
+        <w:t xml:space="preserve"> </w:t>
+      </w:r>
+      <w:r>
+        <w:rPr>
+          <w:sz w:val="28"/>
+          <w:szCs w:val="28"/>
+        </w:rPr>
+        <w:t>2017</w:t>
+      </w:r>
     </w:p>
     <w:p>
       <w:pPr>

</xml_diff>